<commit_message>
Add a word file contains screen grab of the local version
</commit_message>
<xml_diff>
--- a/Documents/screen_grab.docx
+++ b/Documents/screen_grab.docx
@@ -5,10 +5,10 @@
     <w:p>
       <w:r>
         <w:drawing>
-          <wp:inline distT="0" distB="0" distL="0" distR="0" wp14:anchorId="03A3999B" wp14:editId="4F09C931">
-            <wp:extent cx="4123267" cy="3136943"/>
-            <wp:effectExtent l="0" t="0" r="0" b="6350"/>
-            <wp:docPr id="274051939" name="Picture 1" descr="A screenshot of a computer&#10;&#10;Description automatically generated"/>
+          <wp:inline distT="0" distB="0" distL="0" distR="0" wp14:anchorId="06A2EAB3" wp14:editId="356D2C3D">
+            <wp:extent cx="4640580" cy="3091737"/>
+            <wp:effectExtent l="0" t="0" r="7620" b="0"/>
+            <wp:docPr id="2008159744" name="Picture 1" descr="A screenshot of a computer&#10;&#10;AI-generated content may be incorrect."/>
             <wp:cNvGraphicFramePr>
               <a:graphicFrameLocks xmlns:a="http://schemas.openxmlformats.org/drawingml/2006/main" noChangeAspect="1"/>
             </wp:cNvGraphicFramePr>
@@ -16,7 +16,7 @@
               <a:graphicData uri="http://schemas.openxmlformats.org/drawingml/2006/picture">
                 <pic:pic xmlns:pic="http://schemas.openxmlformats.org/drawingml/2006/picture">
                   <pic:nvPicPr>
-                    <pic:cNvPr id="274051939" name="Picture 1" descr="A screenshot of a computer&#10;&#10;Description automatically generated"/>
+                    <pic:cNvPr id="2008159744" name="Picture 1" descr="A screenshot of a computer&#10;&#10;AI-generated content may be incorrect."/>
                     <pic:cNvPicPr/>
                   </pic:nvPicPr>
                   <pic:blipFill>
@@ -28,7 +28,7 @@
                   <pic:spPr>
                     <a:xfrm>
                       <a:off x="0" y="0"/>
-                      <a:ext cx="4125062" cy="3138309"/>
+                      <a:ext cx="4649889" cy="3097939"/>
                     </a:xfrm>
                     <a:prstGeom prst="rect">
                       <a:avLst/>
@@ -44,10 +44,10 @@
     <w:p>
       <w:r>
         <w:drawing>
-          <wp:inline distT="0" distB="0" distL="0" distR="0" wp14:anchorId="628ED930" wp14:editId="5628A871">
-            <wp:extent cx="4665133" cy="1665193"/>
-            <wp:effectExtent l="0" t="0" r="2540" b="0"/>
-            <wp:docPr id="1383676497" name="Picture 1" descr="A screenshot of a computer&#10;&#10;Description automatically generated"/>
+          <wp:inline distT="0" distB="0" distL="0" distR="0" wp14:anchorId="53B952FD" wp14:editId="47757E9B">
+            <wp:extent cx="4564380" cy="1460504"/>
+            <wp:effectExtent l="0" t="0" r="7620" b="6350"/>
+            <wp:docPr id="998966047" name="Picture 1" descr="A screenshot of a computer&#10;&#10;AI-generated content may be incorrect."/>
             <wp:cNvGraphicFramePr>
               <a:graphicFrameLocks xmlns:a="http://schemas.openxmlformats.org/drawingml/2006/main" noChangeAspect="1"/>
             </wp:cNvGraphicFramePr>
@@ -55,7 +55,7 @@
               <a:graphicData uri="http://schemas.openxmlformats.org/drawingml/2006/picture">
                 <pic:pic xmlns:pic="http://schemas.openxmlformats.org/drawingml/2006/picture">
                   <pic:nvPicPr>
-                    <pic:cNvPr id="1383676497" name="Picture 1" descr="A screenshot of a computer&#10;&#10;Description automatically generated"/>
+                    <pic:cNvPr id="998966047" name="Picture 1" descr="A screenshot of a computer&#10;&#10;AI-generated content may be incorrect."/>
                     <pic:cNvPicPr/>
                   </pic:nvPicPr>
                   <pic:blipFill>
@@ -67,46 +67,7 @@
                   <pic:spPr>
                     <a:xfrm>
                       <a:off x="0" y="0"/>
-                      <a:ext cx="4695517" cy="1676038"/>
-                    </a:xfrm>
-                    <a:prstGeom prst="rect">
-                      <a:avLst/>
-                    </a:prstGeom>
-                  </pic:spPr>
-                </pic:pic>
-              </a:graphicData>
-            </a:graphic>
-          </wp:inline>
-        </w:drawing>
-      </w:r>
-    </w:p>
-    <w:p>
-      <w:r>
-        <w:drawing>
-          <wp:inline distT="0" distB="0" distL="0" distR="0" wp14:anchorId="2E0176F1" wp14:editId="1D29DC71">
-            <wp:extent cx="5105400" cy="1550711"/>
-            <wp:effectExtent l="0" t="0" r="0" b="0"/>
-            <wp:docPr id="1113782709" name="Picture 1" descr="A screenshot of a computer&#10;&#10;Description automatically generated"/>
-            <wp:cNvGraphicFramePr>
-              <a:graphicFrameLocks xmlns:a="http://schemas.openxmlformats.org/drawingml/2006/main" noChangeAspect="1"/>
-            </wp:cNvGraphicFramePr>
-            <a:graphic xmlns:a="http://schemas.openxmlformats.org/drawingml/2006/main">
-              <a:graphicData uri="http://schemas.openxmlformats.org/drawingml/2006/picture">
-                <pic:pic xmlns:pic="http://schemas.openxmlformats.org/drawingml/2006/picture">
-                  <pic:nvPicPr>
-                    <pic:cNvPr id="1113782709" name="Picture 1" descr="A screenshot of a computer&#10;&#10;Description automatically generated"/>
-                    <pic:cNvPicPr/>
-                  </pic:nvPicPr>
-                  <pic:blipFill>
-                    <a:blip r:embed="rId6"/>
-                    <a:stretch>
-                      <a:fillRect/>
-                    </a:stretch>
-                  </pic:blipFill>
-                  <pic:spPr>
-                    <a:xfrm>
-                      <a:off x="0" y="0"/>
-                      <a:ext cx="5110898" cy="1552381"/>
+                      <a:ext cx="4579790" cy="1465435"/>
                     </a:xfrm>
                     <a:prstGeom prst="rect">
                       <a:avLst/>
@@ -119,11 +80,17 @@
         </w:drawing>
       </w:r>
       <w:r>
+        <w:rPr>
+          <w:noProof/>
+        </w:rPr>
+        <w:t xml:space="preserve"> </w:t>
+      </w:r>
+      <w:r>
         <w:drawing>
-          <wp:inline distT="0" distB="0" distL="0" distR="0" wp14:anchorId="1E75619A" wp14:editId="187D8DC2">
-            <wp:extent cx="5046133" cy="1493893"/>
-            <wp:effectExtent l="0" t="0" r="2540" b="0"/>
-            <wp:docPr id="1646570996" name="Picture 1" descr="A screenshot of a computer&#10;&#10;Description automatically generated"/>
+          <wp:inline distT="0" distB="0" distL="0" distR="0" wp14:anchorId="51E2AC1D" wp14:editId="0815DBDD">
+            <wp:extent cx="4572000" cy="1388208"/>
+            <wp:effectExtent l="0" t="0" r="0" b="2540"/>
+            <wp:docPr id="427325718" name="Picture 1" descr="A screenshot of a computer&#10;&#10;AI-generated content may be incorrect."/>
             <wp:cNvGraphicFramePr>
               <a:graphicFrameLocks xmlns:a="http://schemas.openxmlformats.org/drawingml/2006/main" noChangeAspect="1"/>
             </wp:cNvGraphicFramePr>
@@ -131,7 +98,53 @@
               <a:graphicData uri="http://schemas.openxmlformats.org/drawingml/2006/picture">
                 <pic:pic xmlns:pic="http://schemas.openxmlformats.org/drawingml/2006/picture">
                   <pic:nvPicPr>
-                    <pic:cNvPr id="1646570996" name="Picture 1" descr="A screenshot of a computer&#10;&#10;Description automatically generated"/>
+                    <pic:cNvPr id="427325718" name="Picture 1" descr="A screenshot of a computer&#10;&#10;AI-generated content may be incorrect."/>
+                    <pic:cNvPicPr/>
+                  </pic:nvPicPr>
+                  <pic:blipFill>
+                    <a:blip r:embed="rId6"/>
+                    <a:stretch>
+                      <a:fillRect/>
+                    </a:stretch>
+                  </pic:blipFill>
+                  <pic:spPr>
+                    <a:xfrm>
+                      <a:off x="0" y="0"/>
+                      <a:ext cx="4581674" cy="1391145"/>
+                    </a:xfrm>
+                    <a:prstGeom prst="rect">
+                      <a:avLst/>
+                    </a:prstGeom>
+                  </pic:spPr>
+                </pic:pic>
+              </a:graphicData>
+            </a:graphic>
+          </wp:inline>
+        </w:drawing>
+      </w:r>
+      <w:r>
+        <w:rPr>
+          <w:noProof/>
+        </w:rPr>
+        <w:t xml:space="preserve"> </w:t>
+      </w:r>
+      <w:r>
+        <w:rPr>
+          <w:noProof/>
+        </w:rPr>
+        <w:drawing>
+          <wp:inline distT="0" distB="0" distL="0" distR="0" wp14:anchorId="1909F860" wp14:editId="2E4DEDE6">
+            <wp:extent cx="4632960" cy="1275054"/>
+            <wp:effectExtent l="0" t="0" r="0" b="1905"/>
+            <wp:docPr id="2071141091" name="Picture 1" descr="A screenshot of a computer&#10;&#10;AI-generated content may be incorrect."/>
+            <wp:cNvGraphicFramePr>
+              <a:graphicFrameLocks xmlns:a="http://schemas.openxmlformats.org/drawingml/2006/main" noChangeAspect="1"/>
+            </wp:cNvGraphicFramePr>
+            <a:graphic xmlns:a="http://schemas.openxmlformats.org/drawingml/2006/main">
+              <a:graphicData uri="http://schemas.openxmlformats.org/drawingml/2006/picture">
+                <pic:pic xmlns:pic="http://schemas.openxmlformats.org/drawingml/2006/picture">
+                  <pic:nvPicPr>
+                    <pic:cNvPr id="2071141091" name="Picture 1" descr="A screenshot of a computer&#10;&#10;AI-generated content may be incorrect."/>
                     <pic:cNvPicPr/>
                   </pic:nvPicPr>
                   <pic:blipFill>
@@ -143,7 +156,7 @@
                   <pic:spPr>
                     <a:xfrm>
                       <a:off x="0" y="0"/>
-                      <a:ext cx="5058327" cy="1497503"/>
+                      <a:ext cx="4655379" cy="1281224"/>
                     </a:xfrm>
                     <a:prstGeom prst="rect">
                       <a:avLst/>

</xml_diff>